<commit_message>
Update MSS Deployment Instructions.docx
</commit_message>
<xml_diff>
--- a/docs/MSS Deployment Instructions.docx
+++ b/docs/MSS Deployment Instructions.docx
@@ -420,15 +420,7 @@
         </w:numPr>
       </w:pPr>
       <w:r>
-        <w:t xml:space="preserve">Picked a webhosting website of your choice. </w:t>
-      </w:r>
-      <w:proofErr w:type="gramStart"/>
-      <w:r>
-        <w:t>Alternatively</w:t>
-      </w:r>
-      <w:proofErr w:type="gramEnd"/>
-      <w:r>
-        <w:t xml:space="preserve"> you can use the webhosting website with login details as below: </w:t>
+        <w:t xml:space="preserve">Picked a webhosting website of your choice. Alternatively you can use the webhosting website with login details as below: </w:t>
       </w:r>
     </w:p>
     <w:p>
@@ -467,7 +459,7 @@
           <w:rFonts w:ascii="Helvetica Neue" w:hAnsi="Helvetica Neue"/>
           <w:color w:val="000000" w:themeColor="text1"/>
         </w:rPr>
-        <w:t>sweng455t3su2021@gmail.com</w:t>
+        <w:t>&lt;your username&gt;</w:t>
       </w:r>
     </w:p>
     <w:p>
@@ -486,23 +478,7 @@
           <w:rFonts w:ascii="Helvetica Neue" w:hAnsi="Helvetica Neue"/>
           <w:color w:val="000000" w:themeColor="text1"/>
         </w:rPr>
-        <w:t>wB%</w:t>
-      </w:r>
-      <w:proofErr w:type="gramStart"/>
-      <w:r>
-        <w:rPr>
-          <w:rFonts w:ascii="Helvetica Neue" w:hAnsi="Helvetica Neue"/>
-          <w:color w:val="000000" w:themeColor="text1"/>
-        </w:rPr>
-        <w:t>TA?Kr</w:t>
-      </w:r>
-      <w:proofErr w:type="gramEnd"/>
-      <w:r>
-        <w:rPr>
-          <w:rFonts w:ascii="Helvetica Neue" w:hAnsi="Helvetica Neue"/>
-          <w:color w:val="000000" w:themeColor="text1"/>
-        </w:rPr>
-        <w:t>35%dsJ3</w:t>
+        <w:t>&lt;your password&gt;</w:t>
       </w:r>
     </w:p>
     <w:p>
@@ -514,18 +490,10 @@
         </w:numPr>
       </w:pPr>
       <w:r>
-        <w:t xml:space="preserve">Navigate to the following </w:t>
-      </w:r>
-      <w:proofErr w:type="gramStart"/>
-      <w:r>
-        <w:t xml:space="preserve">directory </w:t>
-      </w:r>
-      <w:r>
-        <w:t>,</w:t>
-      </w:r>
-      <w:proofErr w:type="gramEnd"/>
-      <w:r>
-        <w:t xml:space="preserve"> select Website msst4,</w:t>
+        <w:t xml:space="preserve">Navigate to the following directory </w:t>
+      </w:r>
+      <w:r>
+        <w:t>, select Website msst4,</w:t>
       </w:r>
       <w:r>
         <w:t xml:space="preserve"> on the left menu bar, select tool-&gt;</w:t>
@@ -540,7 +508,19 @@
         <w:rPr>
           <w:noProof/>
         </w:rPr>
-        <w:t>, Select DB name</w:t>
+        <w:t xml:space="preserve">, </w:t>
+      </w:r>
+      <w:r>
+        <w:rPr>
+          <w:noProof/>
+        </w:rPr>
+        <w:t xml:space="preserve">Create a new DB of your own. </w:t>
+      </w:r>
+      <w:r>
+        <w:rPr>
+          <w:noProof/>
+        </w:rPr>
+        <w:t>Select DB name</w:t>
       </w:r>
       <w:r>
         <w:rPr>
@@ -556,44 +536,9 @@
           <w:szCs w:val="21"/>
           <w:shd w:val="clear" w:color="auto" w:fill="F9F9F9"/>
         </w:rPr>
-        <w:t xml:space="preserve">id16988047_msst4 </w:t>
-      </w:r>
-      <w:r>
-        <w:rPr>
-          <w:rFonts w:ascii="Wingdings" w:eastAsia="Wingdings" w:hAnsi="Wingdings" w:cs="Wingdings"/>
-        </w:rPr>
-        <w:sym w:font="Wingdings" w:char="F0E0"/>
-      </w:r>
-      <w:r>
-        <w:t xml:space="preserve"> Manage </w:t>
-      </w:r>
-      <w:r>
-        <w:rPr>
-          <w:rFonts w:ascii="Wingdings" w:eastAsia="Wingdings" w:hAnsi="Wingdings" w:cs="Wingdings"/>
-        </w:rPr>
-        <w:sym w:font="Wingdings" w:char="F0E0"/>
-      </w:r>
-      <w:r>
-        <w:t xml:space="preserve"> phpMyAdmin</w:t>
-      </w:r>
-      <w:r>
-        <w:t>.</w:t>
-      </w:r>
-    </w:p>
-    <w:p>
-      <w:pPr>
-        <w:pStyle w:val="ListParagraph"/>
-        <w:numPr>
-          <w:ilvl w:val="0"/>
-          <w:numId w:val="4"/>
-        </w:numPr>
-      </w:pPr>
-      <w:r>
-        <w:rPr>
-          <w:noProof/>
-        </w:rPr>
-        <w:t xml:space="preserve">Select DB name: </w:t>
-      </w:r>
+        <w:t xml:space="preserve"> &lt;your </w:t>
+      </w:r>
+      <w:proofErr w:type="spellStart"/>
       <w:r>
         <w:rPr>
           <w:rFonts w:ascii="Segoe UI" w:hAnsi="Segoe UI" w:cs="Segoe UI"/>
@@ -602,9 +547,9 @@
           <w:szCs w:val="21"/>
           <w:shd w:val="clear" w:color="auto" w:fill="F9F9F9"/>
         </w:rPr>
-        <w:t>id16988047_msst</w:t>
-      </w:r>
-      <w:proofErr w:type="gramStart"/>
+        <w:t>db</w:t>
+      </w:r>
+      <w:proofErr w:type="spellEnd"/>
       <w:r>
         <w:rPr>
           <w:rFonts w:ascii="Segoe UI" w:hAnsi="Segoe UI" w:cs="Segoe UI"/>
@@ -613,9 +558,44 @@
           <w:szCs w:val="21"/>
           <w:shd w:val="clear" w:color="auto" w:fill="F9F9F9"/>
         </w:rPr>
-        <w:t>4 ,</w:t>
-      </w:r>
-      <w:proofErr w:type="gramEnd"/>
+        <w:t xml:space="preserve"> name&gt;</w:t>
+      </w:r>
+      <w:r>
+        <w:rPr>
+          <w:rFonts w:ascii="Wingdings" w:eastAsia="Wingdings" w:hAnsi="Wingdings" w:cs="Wingdings"/>
+        </w:rPr>
+        <w:sym w:font="Wingdings" w:char="F0E0"/>
+      </w:r>
+      <w:r>
+        <w:t xml:space="preserve"> Manage </w:t>
+      </w:r>
+      <w:r>
+        <w:rPr>
+          <w:rFonts w:ascii="Wingdings" w:eastAsia="Wingdings" w:hAnsi="Wingdings" w:cs="Wingdings"/>
+        </w:rPr>
+        <w:sym w:font="Wingdings" w:char="F0E0"/>
+      </w:r>
+      <w:r>
+        <w:t xml:space="preserve"> phpMyAdmin</w:t>
+      </w:r>
+      <w:r>
+        <w:t>.</w:t>
+      </w:r>
+    </w:p>
+    <w:p>
+      <w:pPr>
+        <w:pStyle w:val="ListParagraph"/>
+        <w:numPr>
+          <w:ilvl w:val="0"/>
+          <w:numId w:val="4"/>
+        </w:numPr>
+      </w:pPr>
+      <w:r>
+        <w:rPr>
+          <w:noProof/>
+        </w:rPr>
+        <w:t xml:space="preserve">Select DB name: </w:t>
+      </w:r>
       <w:r>
         <w:rPr>
           <w:rFonts w:ascii="Segoe UI" w:hAnsi="Segoe UI" w:cs="Segoe UI"/>
@@ -624,7 +604,39 @@
           <w:szCs w:val="21"/>
           <w:shd w:val="clear" w:color="auto" w:fill="F9F9F9"/>
         </w:rPr>
-        <w:t xml:space="preserve"> choose to run the Query Code </w:t>
+        <w:t xml:space="preserve">&lt;your </w:t>
+      </w:r>
+      <w:proofErr w:type="spellStart"/>
+      <w:r>
+        <w:rPr>
+          <w:rFonts w:ascii="Segoe UI" w:hAnsi="Segoe UI" w:cs="Segoe UI"/>
+          <w:color w:val="282828"/>
+          <w:sz w:val="21"/>
+          <w:szCs w:val="21"/>
+          <w:shd w:val="clear" w:color="auto" w:fill="F9F9F9"/>
+        </w:rPr>
+        <w:t>db</w:t>
+      </w:r>
+      <w:proofErr w:type="spellEnd"/>
+      <w:r>
+        <w:rPr>
+          <w:rFonts w:ascii="Segoe UI" w:hAnsi="Segoe UI" w:cs="Segoe UI"/>
+          <w:color w:val="282828"/>
+          <w:sz w:val="21"/>
+          <w:szCs w:val="21"/>
+          <w:shd w:val="clear" w:color="auto" w:fill="F9F9F9"/>
+        </w:rPr>
+        <w:t xml:space="preserve"> name&gt;</w:t>
+      </w:r>
+      <w:r>
+        <w:rPr>
+          <w:rFonts w:ascii="Segoe UI" w:hAnsi="Segoe UI" w:cs="Segoe UI"/>
+          <w:color w:val="282828"/>
+          <w:sz w:val="21"/>
+          <w:szCs w:val="21"/>
+          <w:shd w:val="clear" w:color="auto" w:fill="F9F9F9"/>
+        </w:rPr>
+        <w:t xml:space="preserve">, choose to run the Query Code </w:t>
       </w:r>
       <w:r>
         <w:rPr>
@@ -635,6 +647,47 @@
           <w:shd w:val="clear" w:color="auto" w:fill="F9F9F9"/>
         </w:rPr>
         <w:t xml:space="preserve">in next section </w:t>
+      </w:r>
+    </w:p>
+    <w:p>
+      <w:pPr>
+        <w:pStyle w:val="ListParagraph"/>
+        <w:numPr>
+          <w:ilvl w:val="0"/>
+          <w:numId w:val="4"/>
+        </w:numPr>
+      </w:pPr>
+      <w:r>
+        <w:rPr>
+          <w:rFonts w:ascii="Segoe UI" w:hAnsi="Segoe UI" w:cs="Segoe UI"/>
+          <w:color w:val="282828"/>
+          <w:sz w:val="21"/>
+          <w:szCs w:val="21"/>
+          <w:shd w:val="clear" w:color="auto" w:fill="F9F9F9"/>
+        </w:rPr>
+        <w:t xml:space="preserve">Note down the DB Name, DB User, and DB Password, change it in the </w:t>
+      </w:r>
+      <w:proofErr w:type="spellStart"/>
+      <w:r>
+        <w:rPr>
+          <w:rFonts w:ascii="Segoe UI" w:hAnsi="Segoe UI" w:cs="Segoe UI"/>
+          <w:color w:val="282828"/>
+          <w:sz w:val="21"/>
+          <w:szCs w:val="21"/>
+          <w:shd w:val="clear" w:color="auto" w:fill="F9F9F9"/>
+        </w:rPr>
+        <w:t>DbConnect.php</w:t>
+      </w:r>
+      <w:proofErr w:type="spellEnd"/>
+      <w:r>
+        <w:rPr>
+          <w:rFonts w:ascii="Segoe UI" w:hAnsi="Segoe UI" w:cs="Segoe UI"/>
+          <w:color w:val="282828"/>
+          <w:sz w:val="21"/>
+          <w:szCs w:val="21"/>
+          <w:shd w:val="clear" w:color="auto" w:fill="F9F9F9"/>
+        </w:rPr>
+        <w:t xml:space="preserve"> file. </w:t>
       </w:r>
     </w:p>
     <w:p>
@@ -862,13 +915,8 @@
     </w:p>
     <w:p>
       <w:r>
-        <w:t xml:space="preserve">CREATE TABLE </w:t>
-      </w:r>
-      <w:proofErr w:type="gramStart"/>
-      <w:r>
-        <w:t>EMAIL(</w:t>
-      </w:r>
-      <w:proofErr w:type="gramEnd"/>
+        <w:t>CREATE TABLE EMAIL(</w:t>
+      </w:r>
     </w:p>
     <w:p>
       <w:r>
@@ -877,14 +925,138 @@
       </w:r>
       <w:r>
         <w:tab/>
-      </w:r>
-      <w:proofErr w:type="gramStart"/>
-      <w:r>
+        <w:t>VARCHAR(50)</w:t>
+      </w:r>
+      <w:r>
+        <w:tab/>
+      </w:r>
+    </w:p>
+    <w:p>
+      <w:r>
+        <w:t>);</w:t>
+      </w:r>
+    </w:p>
+    <w:p>
+      <w:r>
+        <w:t>INSERT INTO EMAIL(COMPANY_EMAIL) values ("testing@yahoo.com");</w:t>
+      </w:r>
+    </w:p>
+    <w:p>
+      <w:r>
+        <w:t>INSERT INTO EMAIL(COMPANY_EMAIL) values ("testing@gmail.com");</w:t>
+      </w:r>
+    </w:p>
+    <w:p>
+      <w:r>
+        <w:t>INSERT INTO EMAIL(COMPANY_EMAIL) values ("testing@PennStateSoft.com");</w:t>
+      </w:r>
+    </w:p>
+    <w:p>
+      <w:r>
+        <w:t>CREATE TABLE ACCOUNT</w:t>
+      </w:r>
+    </w:p>
+    <w:p>
+      <w:r>
+        <w:t>(</w:t>
+      </w:r>
+    </w:p>
+    <w:p>
+      <w:r>
+        <w:tab/>
+        <w:t>USERNAME</w:t>
+      </w:r>
+      <w:r>
+        <w:tab/>
+        <w:t>VARCHAR(25)</w:t>
+      </w:r>
+      <w:r>
+        <w:tab/>
+        <w:t>NOT NULL</w:t>
+      </w:r>
+      <w:r>
+        <w:tab/>
+        <w:t>PRIMARY KEY,</w:t>
+      </w:r>
+    </w:p>
+    <w:p>
+      <w:r>
+        <w:tab/>
+        <w:t>PASSWORD</w:t>
+      </w:r>
+      <w:r>
+        <w:tab/>
         <w:t>VARCHAR(</w:t>
       </w:r>
-      <w:proofErr w:type="gramEnd"/>
-      <w:r>
-        <w:t>50)</w:t>
+      <w:r>
+        <w:t>60</w:t>
+      </w:r>
+      <w:r>
+        <w:t>)</w:t>
+      </w:r>
+      <w:r>
+        <w:tab/>
+        <w:t>NOT NULL,</w:t>
+      </w:r>
+    </w:p>
+    <w:p>
+      <w:r>
+        <w:tab/>
+        <w:t>FULLNAME</w:t>
+      </w:r>
+      <w:r>
+        <w:tab/>
+        <w:t>VARCHAR(50),</w:t>
+      </w:r>
+    </w:p>
+    <w:p>
+      <w:r>
+        <w:tab/>
+        <w:t>CONTACT</w:t>
+      </w:r>
+      <w:r>
+        <w:tab/>
+        <w:t>VARCHAR(20),</w:t>
+      </w:r>
+    </w:p>
+    <w:p>
+      <w:r>
+        <w:tab/>
+        <w:t>JOBTITLE</w:t>
+      </w:r>
+      <w:r>
+        <w:tab/>
+        <w:t>VARCHAR(50),</w:t>
+      </w:r>
+    </w:p>
+    <w:p>
+      <w:r>
+        <w:tab/>
+        <w:t>BIOGRAPHY</w:t>
+      </w:r>
+      <w:r>
+        <w:tab/>
+        <w:t>VARCHAR(250),</w:t>
+      </w:r>
+    </w:p>
+    <w:p>
+      <w:r>
+        <w:tab/>
+        <w:t>IS_ADMIN</w:t>
+      </w:r>
+      <w:r>
+        <w:tab/>
+        <w:t>BOOLEAN,</w:t>
+      </w:r>
+    </w:p>
+    <w:p>
+      <w:r>
+        <w:tab/>
+        <w:t>COMPANY_EMAIL</w:t>
+      </w:r>
+      <w:r>
+        <w:tab/>
+        <w:t>VARCHAR(50)</w:t>
       </w:r>
       <w:r>
         <w:tab/>
@@ -897,37 +1069,228 @@
     </w:p>
     <w:p>
       <w:r>
-        <w:t>INSERT INTO EMAIL(COMPANY_EMAIL) values ("testing@yahoo.com"</w:t>
-      </w:r>
-      <w:proofErr w:type="gramStart"/>
+        <w:t>CREATE TABLE MEETING</w:t>
+      </w:r>
+    </w:p>
+    <w:p>
+      <w:r>
+        <w:t>(</w:t>
+      </w:r>
+    </w:p>
+    <w:p>
+      <w:r>
+        <w:tab/>
+        <w:t>MEETING_ID</w:t>
+      </w:r>
+      <w:r>
+        <w:tab/>
+        <w:t>INT NOT NULL</w:t>
+      </w:r>
+      <w:r>
+        <w:tab/>
+        <w:t>AUTO_INCREMENT</w:t>
+      </w:r>
+      <w:r>
+        <w:tab/>
+        <w:t>PRIMARY KEY,</w:t>
+      </w:r>
+    </w:p>
+    <w:p>
+      <w:r>
+        <w:tab/>
+        <w:t>MEETING_NAME</w:t>
+      </w:r>
+      <w:r>
+        <w:tab/>
+        <w:t>VARCHAR(25)</w:t>
+      </w:r>
+      <w:r>
+        <w:tab/>
+        <w:t>NOT NULL,</w:t>
+      </w:r>
+    </w:p>
+    <w:p>
+      <w:r>
+        <w:tab/>
+        <w:t>START_TIME</w:t>
+      </w:r>
+      <w:r>
+        <w:tab/>
+        <w:t>DATETIME,</w:t>
+      </w:r>
+    </w:p>
+    <w:p>
+      <w:r>
+        <w:tab/>
+        <w:t>END_TIME</w:t>
+      </w:r>
+      <w:r>
+        <w:tab/>
+        <w:t>DATETIME,</w:t>
+      </w:r>
+    </w:p>
+    <w:p>
+      <w:r>
+        <w:tab/>
+        <w:t>ORGANIZER</w:t>
+      </w:r>
+      <w:r>
+        <w:tab/>
+        <w:t>VARCHAR(25),</w:t>
+      </w:r>
+    </w:p>
+    <w:p>
+      <w:r>
+        <w:tab/>
+        <w:t>ROOM_ID</w:t>
+      </w:r>
+      <w:r>
+        <w:tab/>
+        <w:t>CHAR(5)</w:t>
+      </w:r>
+    </w:p>
+    <w:p>
       <w:r>
         <w:t>);</w:t>
       </w:r>
-      <w:proofErr w:type="gramEnd"/>
-    </w:p>
-    <w:p>
-      <w:r>
-        <w:t>INSERT INTO EMAIL(COMPANY_EMAIL) values ("testing@gmail.com"</w:t>
-      </w:r>
-      <w:proofErr w:type="gramStart"/>
+    </w:p>
+    <w:p>
+      <w:r>
+        <w:t>CREATE TABLE ATTENDANCE</w:t>
+      </w:r>
+    </w:p>
+    <w:p>
+      <w:r>
+        <w:t>(</w:t>
+      </w:r>
+    </w:p>
+    <w:p>
+      <w:r>
+        <w:lastRenderedPageBreak/>
+        <w:tab/>
+        <w:t>MEETING_ID</w:t>
+      </w:r>
+      <w:r>
+        <w:tab/>
+        <w:t>INT NOT NULL,</w:t>
+      </w:r>
+    </w:p>
+    <w:p>
+      <w:r>
+        <w:tab/>
+        <w:t>ATTENDEE</w:t>
+      </w:r>
+      <w:r>
+        <w:tab/>
+        <w:t>VARCHAR(25)</w:t>
+      </w:r>
+    </w:p>
+    <w:p>
       <w:r>
         <w:t>);</w:t>
       </w:r>
-      <w:proofErr w:type="gramEnd"/>
-    </w:p>
-    <w:p>
-      <w:r>
-        <w:t>INSERT INTO EMAIL(COMPANY_EMAIL) values ("testing@PennStateSoft.com"</w:t>
-      </w:r>
-      <w:proofErr w:type="gramStart"/>
+    </w:p>
+    <w:p>
+      <w:r>
+        <w:t>CREATE TABLE PAYMENTINFO</w:t>
+      </w:r>
+    </w:p>
+    <w:p>
+      <w:r>
+        <w:t>(</w:t>
+      </w:r>
+    </w:p>
+    <w:p>
+      <w:r>
+        <w:tab/>
+        <w:t>CARD_ID</w:t>
+      </w:r>
+      <w:r>
+        <w:tab/>
+        <w:t>INT</w:t>
+      </w:r>
+      <w:r>
+        <w:tab/>
+        <w:t>NOT NULL</w:t>
+      </w:r>
+      <w:r>
+        <w:tab/>
+        <w:t>AUTO_INCREMENT</w:t>
+      </w:r>
+      <w:r>
+        <w:tab/>
+        <w:t>PRIMARY KEY,</w:t>
+      </w:r>
+    </w:p>
+    <w:p>
+      <w:r>
+        <w:tab/>
+        <w:t>CC_NUMBER</w:t>
+      </w:r>
+      <w:r>
+        <w:tab/>
+        <w:t xml:space="preserve">LONGTEXT </w:t>
+      </w:r>
+      <w:r>
+        <w:tab/>
+        <w:t>NOT NULL,</w:t>
+      </w:r>
+    </w:p>
+    <w:p>
+      <w:r>
+        <w:tab/>
+        <w:t>CVV</w:t>
+      </w:r>
+      <w:r>
+        <w:tab/>
+      </w:r>
+      <w:r>
+        <w:tab/>
+        <w:t xml:space="preserve">LONGTEXT </w:t>
+      </w:r>
+      <w:r>
+        <w:tab/>
+        <w:t>NOT NULL,</w:t>
+      </w:r>
+    </w:p>
+    <w:p>
+      <w:r>
+        <w:tab/>
+        <w:t>CARD_OWNER</w:t>
+      </w:r>
+      <w:r>
+        <w:tab/>
+        <w:t>VARCHAR(50),</w:t>
+      </w:r>
+    </w:p>
+    <w:p>
+      <w:r>
+        <w:tab/>
+        <w:t>EXP_DATE</w:t>
+      </w:r>
+      <w:r>
+        <w:tab/>
+        <w:t>VARCHAR(10),</w:t>
+      </w:r>
+    </w:p>
+    <w:p>
+      <w:r>
+        <w:tab/>
+        <w:t>USERNAME</w:t>
+      </w:r>
+      <w:r>
+        <w:tab/>
+        <w:t>VARCHAR(25)</w:t>
+      </w:r>
+    </w:p>
+    <w:p>
       <w:r>
         <w:t>);</w:t>
       </w:r>
-      <w:proofErr w:type="gramEnd"/>
-    </w:p>
-    <w:p>
-      <w:r>
-        <w:t>CREATE TABLE ACCOUNT</w:t>
+    </w:p>
+    <w:p>
+      <w:r>
+        <w:t>CREATE TABLE ROOM</w:t>
       </w:r>
     </w:p>
     <w:p>
@@ -938,22 +1301,11 @@
     <w:p>
       <w:r>
         <w:tab/>
-        <w:t>USERNAME</w:t>
-      </w:r>
-      <w:r>
-        <w:tab/>
-      </w:r>
-      <w:proofErr w:type="gramStart"/>
-      <w:r>
-        <w:t>VARCHAR(</w:t>
-      </w:r>
-      <w:proofErr w:type="gramEnd"/>
-      <w:r>
-        <w:t>25)</w:t>
-      </w:r>
-      <w:r>
-        <w:tab/>
-        <w:t>NOT NULL</w:t>
+        <w:t>ROOM_ID</w:t>
+      </w:r>
+      <w:r>
+        <w:tab/>
+        <w:t>CHAR(5)     NOT NULL</w:t>
       </w:r>
       <w:r>
         <w:tab/>
@@ -963,95 +1315,7 @@
     <w:p>
       <w:r>
         <w:tab/>
-        <w:t>PASSWORD</w:t>
-      </w:r>
-      <w:r>
-        <w:tab/>
-        <w:t>VARCHAR(</w:t>
-      </w:r>
-      <w:r>
-        <w:t>60</w:t>
-      </w:r>
-      <w:r>
-        <w:t>)</w:t>
-      </w:r>
-      <w:r>
-        <w:tab/>
-        <w:t>NOT NULL,</w:t>
-      </w:r>
-    </w:p>
-    <w:p>
-      <w:r>
-        <w:tab/>
-        <w:t>FULLNAME</w:t>
-      </w:r>
-      <w:r>
-        <w:tab/>
-      </w:r>
-      <w:proofErr w:type="gramStart"/>
-      <w:r>
-        <w:t>VARCHAR(</w:t>
-      </w:r>
-      <w:proofErr w:type="gramEnd"/>
-      <w:r>
-        <w:t>50),</w:t>
-      </w:r>
-    </w:p>
-    <w:p>
-      <w:r>
-        <w:tab/>
-        <w:t>CONTACT</w:t>
-      </w:r>
-      <w:r>
-        <w:tab/>
-      </w:r>
-      <w:proofErr w:type="gramStart"/>
-      <w:r>
-        <w:t>VARCHAR(</w:t>
-      </w:r>
-      <w:proofErr w:type="gramEnd"/>
-      <w:r>
-        <w:t>20),</w:t>
-      </w:r>
-    </w:p>
-    <w:p>
-      <w:r>
-        <w:tab/>
-        <w:t>JOBTITLE</w:t>
-      </w:r>
-      <w:r>
-        <w:tab/>
-      </w:r>
-      <w:proofErr w:type="gramStart"/>
-      <w:r>
-        <w:t>VARCHAR(</w:t>
-      </w:r>
-      <w:proofErr w:type="gramEnd"/>
-      <w:r>
-        <w:t>50),</w:t>
-      </w:r>
-    </w:p>
-    <w:p>
-      <w:r>
-        <w:tab/>
-        <w:t>BIOGRAPHY</w:t>
-      </w:r>
-      <w:r>
-        <w:tab/>
-      </w:r>
-      <w:proofErr w:type="gramStart"/>
-      <w:r>
-        <w:t>VARCHAR(</w:t>
-      </w:r>
-      <w:proofErr w:type="gramEnd"/>
-      <w:r>
-        <w:t>250),</w:t>
-      </w:r>
-    </w:p>
-    <w:p>
-      <w:r>
-        <w:tab/>
-        <w:t>IS_ADMIN</w:t>
+        <w:t>IS_SPECIAL</w:t>
       </w:r>
       <w:r>
         <w:tab/>
@@ -1061,21 +1325,21 @@
     <w:p>
       <w:r>
         <w:tab/>
-        <w:t>COMPANY_EMAIL</w:t>
-      </w:r>
-      <w:r>
-        <w:tab/>
-      </w:r>
-      <w:proofErr w:type="gramStart"/>
-      <w:r>
-        <w:t>VARCHAR(</w:t>
-      </w:r>
-      <w:proofErr w:type="gramEnd"/>
-      <w:r>
-        <w:t>50)</w:t>
-      </w:r>
-      <w:r>
-        <w:tab/>
+        <w:t>CAPACITY</w:t>
+      </w:r>
+      <w:r>
+        <w:tab/>
+        <w:t>INT,</w:t>
+      </w:r>
+    </w:p>
+    <w:p>
+      <w:r>
+        <w:tab/>
+        <w:t>LOCATION</w:t>
+      </w:r>
+      <w:r>
+        <w:tab/>
+        <w:t>VARCHAR(50)</w:t>
       </w:r>
     </w:p>
     <w:p>
@@ -1085,7 +1349,7 @@
     </w:p>
     <w:p>
       <w:r>
-        <w:t>CREATE TABLE MEETING</w:t>
+        <w:t>CREATE TABLE COMPLAINT</w:t>
       </w:r>
     </w:p>
     <w:p>
@@ -1096,7 +1360,7 @@
     <w:p>
       <w:r>
         <w:tab/>
-        <w:t>MEETING_ID</w:t>
+        <w:t>COMPLAINT_ID</w:t>
       </w:r>
       <w:r>
         <w:tab/>
@@ -1114,361 +1378,11 @@
     <w:p>
       <w:r>
         <w:tab/>
-        <w:t>MEETING_NAME</w:t>
-      </w:r>
-      <w:r>
-        <w:tab/>
-      </w:r>
-      <w:proofErr w:type="gramStart"/>
-      <w:r>
-        <w:t>VARCHAR(</w:t>
-      </w:r>
-      <w:proofErr w:type="gramEnd"/>
-      <w:r>
-        <w:t>25)</w:t>
-      </w:r>
-      <w:r>
-        <w:tab/>
-        <w:t>NOT NULL,</w:t>
-      </w:r>
-    </w:p>
-    <w:p>
-      <w:r>
-        <w:tab/>
-        <w:t>START_TIME</w:t>
-      </w:r>
-      <w:r>
-        <w:tab/>
-        <w:t>DATETIME,</w:t>
-      </w:r>
-    </w:p>
-    <w:p>
-      <w:r>
-        <w:tab/>
-        <w:t>END_TIME</w:t>
-      </w:r>
-      <w:r>
-        <w:tab/>
-        <w:t>DATETIME,</w:t>
-      </w:r>
-    </w:p>
-    <w:p>
-      <w:r>
-        <w:tab/>
-        <w:t>ORGANIZER</w:t>
-      </w:r>
-      <w:r>
-        <w:tab/>
-      </w:r>
-      <w:proofErr w:type="gramStart"/>
-      <w:r>
-        <w:t>VARCHAR(</w:t>
-      </w:r>
-      <w:proofErr w:type="gramEnd"/>
-      <w:r>
-        <w:t>25),</w:t>
-      </w:r>
-    </w:p>
-    <w:p>
-      <w:r>
-        <w:tab/>
-        <w:t>ROOM_ID</w:t>
-      </w:r>
-      <w:r>
-        <w:tab/>
-      </w:r>
-      <w:proofErr w:type="gramStart"/>
-      <w:r>
-        <w:t>CHAR(</w:t>
-      </w:r>
-      <w:proofErr w:type="gramEnd"/>
-      <w:r>
-        <w:t>5)</w:t>
-      </w:r>
-    </w:p>
-    <w:p>
-      <w:r>
-        <w:t>);</w:t>
-      </w:r>
-    </w:p>
-    <w:p>
-      <w:r>
-        <w:t>CREATE TABLE ATTENDANCE</w:t>
-      </w:r>
-    </w:p>
-    <w:p>
-      <w:r>
-        <w:t>(</w:t>
-      </w:r>
-    </w:p>
-    <w:p>
-      <w:r>
-        <w:lastRenderedPageBreak/>
-        <w:tab/>
-        <w:t>MEETING_ID</w:t>
-      </w:r>
-      <w:r>
-        <w:tab/>
-        <w:t>INT NOT NULL,</w:t>
-      </w:r>
-    </w:p>
-    <w:p>
-      <w:r>
-        <w:tab/>
-        <w:t>ATTENDEE</w:t>
-      </w:r>
-      <w:r>
-        <w:tab/>
-      </w:r>
-      <w:proofErr w:type="gramStart"/>
-      <w:r>
-        <w:t>VARCHAR(</w:t>
-      </w:r>
-      <w:proofErr w:type="gramEnd"/>
-      <w:r>
-        <w:t>25)</w:t>
-      </w:r>
-    </w:p>
-    <w:p>
-      <w:r>
-        <w:t>);</w:t>
-      </w:r>
-    </w:p>
-    <w:p>
-      <w:r>
-        <w:t>CREATE TABLE PAYMENTINFO</w:t>
-      </w:r>
-    </w:p>
-    <w:p>
-      <w:r>
-        <w:t>(</w:t>
-      </w:r>
-    </w:p>
-    <w:p>
-      <w:r>
-        <w:tab/>
-        <w:t>CARD_ID</w:t>
-      </w:r>
-      <w:r>
-        <w:tab/>
-        <w:t>INT</w:t>
-      </w:r>
-      <w:r>
-        <w:tab/>
-        <w:t>NOT NULL</w:t>
-      </w:r>
-      <w:r>
-        <w:tab/>
-        <w:t>AUTO_INCREMENT</w:t>
-      </w:r>
-      <w:r>
-        <w:tab/>
-        <w:t>PRIMARY KEY,</w:t>
-      </w:r>
-    </w:p>
-    <w:p>
-      <w:r>
-        <w:tab/>
-        <w:t>CC_NUMBER</w:t>
-      </w:r>
-      <w:r>
-        <w:tab/>
-        <w:t xml:space="preserve">LONGTEXT </w:t>
-      </w:r>
-      <w:r>
-        <w:tab/>
-        <w:t>NOT NULL,</w:t>
-      </w:r>
-    </w:p>
-    <w:p>
-      <w:r>
-        <w:tab/>
-        <w:t>CVV</w:t>
-      </w:r>
-      <w:r>
-        <w:tab/>
-      </w:r>
-      <w:r>
-        <w:tab/>
-        <w:t xml:space="preserve">LONGTEXT </w:t>
-      </w:r>
-      <w:r>
-        <w:tab/>
-        <w:t>NOT NULL,</w:t>
-      </w:r>
-    </w:p>
-    <w:p>
-      <w:r>
-        <w:tab/>
-        <w:t>CARD_OWNER</w:t>
-      </w:r>
-      <w:r>
-        <w:tab/>
-      </w:r>
-      <w:proofErr w:type="gramStart"/>
-      <w:r>
-        <w:t>VARCHAR(</w:t>
-      </w:r>
-      <w:proofErr w:type="gramEnd"/>
-      <w:r>
-        <w:t>50),</w:t>
-      </w:r>
-    </w:p>
-    <w:p>
-      <w:r>
-        <w:tab/>
-        <w:t>EXP_DATE</w:t>
-      </w:r>
-      <w:r>
-        <w:tab/>
-      </w:r>
-      <w:proofErr w:type="gramStart"/>
-      <w:r>
-        <w:t>VARCHAR(</w:t>
-      </w:r>
-      <w:proofErr w:type="gramEnd"/>
-      <w:r>
-        <w:t>10),</w:t>
-      </w:r>
-    </w:p>
-    <w:p>
-      <w:r>
-        <w:tab/>
-        <w:t>USERNAME</w:t>
-      </w:r>
-      <w:r>
-        <w:tab/>
-      </w:r>
-      <w:proofErr w:type="gramStart"/>
-      <w:r>
-        <w:t>VARCHAR(</w:t>
-      </w:r>
-      <w:proofErr w:type="gramEnd"/>
-      <w:r>
-        <w:t>25)</w:t>
-      </w:r>
-    </w:p>
-    <w:p>
-      <w:r>
-        <w:t>);</w:t>
-      </w:r>
-    </w:p>
-    <w:p>
-      <w:r>
-        <w:t>CREATE TABLE ROOM</w:t>
-      </w:r>
-    </w:p>
-    <w:p>
-      <w:r>
-        <w:t>(</w:t>
-      </w:r>
-    </w:p>
-    <w:p>
-      <w:r>
-        <w:tab/>
-        <w:t>ROOM_ID</w:t>
-      </w:r>
-      <w:r>
-        <w:tab/>
-      </w:r>
-      <w:proofErr w:type="gramStart"/>
-      <w:r>
-        <w:t>CHAR(</w:t>
-      </w:r>
-      <w:proofErr w:type="gramEnd"/>
-      <w:r>
-        <w:t>5)     NOT NULL</w:t>
-      </w:r>
-      <w:r>
-        <w:tab/>
-        <w:t>PRIMARY KEY,</w:t>
-      </w:r>
-    </w:p>
-    <w:p>
-      <w:r>
-        <w:tab/>
-        <w:t>IS_SPECIAL</w:t>
-      </w:r>
-      <w:r>
-        <w:tab/>
-        <w:t>BOOLEAN,</w:t>
-      </w:r>
-    </w:p>
-    <w:p>
-      <w:r>
-        <w:tab/>
-        <w:t>CAPACITY</w:t>
-      </w:r>
-      <w:r>
-        <w:tab/>
-        <w:t>INT,</w:t>
-      </w:r>
-    </w:p>
-    <w:p>
-      <w:r>
-        <w:tab/>
-        <w:t>LOCATION</w:t>
-      </w:r>
-      <w:r>
-        <w:tab/>
-      </w:r>
-      <w:proofErr w:type="gramStart"/>
-      <w:r>
-        <w:t>VARCHAR(</w:t>
-      </w:r>
-      <w:proofErr w:type="gramEnd"/>
-      <w:r>
-        <w:t>50)</w:t>
-      </w:r>
-    </w:p>
-    <w:p>
-      <w:r>
-        <w:t>);</w:t>
-      </w:r>
-    </w:p>
-    <w:p>
-      <w:r>
-        <w:t>CREATE TABLE COMPLAINT</w:t>
-      </w:r>
-    </w:p>
-    <w:p>
-      <w:r>
-        <w:t>(</w:t>
-      </w:r>
-    </w:p>
-    <w:p>
-      <w:r>
-        <w:tab/>
-        <w:t>COMPLAINT_ID</w:t>
-      </w:r>
-      <w:r>
-        <w:tab/>
-        <w:t>INT NOT NULL</w:t>
-      </w:r>
-      <w:r>
-        <w:tab/>
-        <w:t>AUTO_INCREMENT</w:t>
-      </w:r>
-      <w:r>
-        <w:tab/>
-        <w:t>PRIMARY KEY,</w:t>
-      </w:r>
-    </w:p>
-    <w:p>
-      <w:r>
-        <w:tab/>
         <w:t>SUBJECT</w:t>
       </w:r>
       <w:r>
         <w:tab/>
-      </w:r>
-      <w:proofErr w:type="gramStart"/>
-      <w:r>
-        <w:t>VARCHAR(</w:t>
-      </w:r>
-      <w:proofErr w:type="gramEnd"/>
-      <w:r>
-        <w:t>50),</w:t>
+        <w:t>VARCHAR(50),</w:t>
       </w:r>
     </w:p>
     <w:p>
@@ -1478,14 +1392,7 @@
       </w:r>
       <w:r>
         <w:tab/>
-      </w:r>
-      <w:proofErr w:type="gramStart"/>
-      <w:r>
-        <w:t>VARCHAR(</w:t>
-      </w:r>
-      <w:proofErr w:type="gramEnd"/>
-      <w:r>
-        <w:t>250),</w:t>
+        <w:t>VARCHAR(250),</w:t>
       </w:r>
     </w:p>
     <w:p>
@@ -1498,14 +1405,7 @@
       </w:r>
       <w:r>
         <w:tab/>
-      </w:r>
-      <w:proofErr w:type="gramStart"/>
-      <w:r>
-        <w:t>VARCHAR(</w:t>
-      </w:r>
-      <w:proofErr w:type="gramEnd"/>
-      <w:r>
-        <w:t>25),</w:t>
+        <w:t>VARCHAR(25),</w:t>
       </w:r>
     </w:p>
     <w:p>
@@ -1585,15 +1485,7 @@
         </w:numPr>
       </w:pPr>
       <w:r>
-        <w:t xml:space="preserve">Using the same webhosting website for database set up. Navigate to the following </w:t>
-      </w:r>
-      <w:proofErr w:type="gramStart"/>
-      <w:r>
-        <w:t>directory ,</w:t>
-      </w:r>
-      <w:proofErr w:type="gramEnd"/>
-      <w:r>
-        <w:t xml:space="preserve"> select Website msst4, on the left menu bar, select tool-&gt;File Manager</w:t>
+        <w:t>Using the same webhosting website for database set up. Navigate to the following directory , select Website msst4, on the left menu bar, select tool-&gt;File Manager</w:t>
       </w:r>
       <w:r>
         <w:t>, click upload file</w:t>
@@ -1635,15 +1527,7 @@
       </w:r>
       <w:proofErr w:type="spellEnd"/>
       <w:r>
-        <w:t xml:space="preserve"> directory. Copy the controller and object files inside the private folder to the private folder directory. (</w:t>
-      </w:r>
-      <w:proofErr w:type="gramStart"/>
-      <w:r>
-        <w:t>note</w:t>
-      </w:r>
-      <w:proofErr w:type="gramEnd"/>
-      <w:r>
-        <w:t xml:space="preserve"> the name of the folder need to be private</w:t>
+        <w:t xml:space="preserve"> directory. Copy the controller and object files inside the private folder to the private folder directory. (note the name of the folder need to be private</w:t>
       </w:r>
       <w:r>
         <w:t xml:space="preserve"> and put it under the </w:t>
@@ -3406,25 +3290,6 @@
 </file>
 
 <file path=customXml/item1.xml><?xml version="1.0" encoding="utf-8"?>
-<b:Sources xmlns:b="http://schemas.openxmlformats.org/officeDocument/2006/bibliography" xmlns="http://schemas.openxmlformats.org/officeDocument/2006/bibliography" SelectedStyle="\APASixthEditionOfficeOnline.xsl" StyleName="APA" Version="6"/>
-</file>
-
-<file path=customXml/item2.xml><?xml version="1.0" encoding="utf-8"?>
-<p:properties xmlns:p="http://schemas.microsoft.com/office/2006/metadata/properties" xmlns:xsi="http://www.w3.org/2001/XMLSchema-instance" xmlns:pc="http://schemas.microsoft.com/office/infopath/2007/PartnerControls">
-  <documentManagement/>
-</p:properties>
-</file>
-
-<file path=customXml/item3.xml><?xml version="1.0" encoding="utf-8"?>
-<?mso-contentType ?>
-<FormTemplates xmlns="http://schemas.microsoft.com/sharepoint/v3/contenttype/forms">
-  <Display>DocumentLibraryForm</Display>
-  <Edit>DocumentLibraryForm</Edit>
-  <New>DocumentLibraryForm</New>
-</FormTemplates>
-</file>
-
-<file path=customXml/item4.xml><?xml version="1.0" encoding="utf-8"?>
 <ct:contentTypeSchema xmlns:ct="http://schemas.microsoft.com/office/2006/metadata/contentType" xmlns:ma="http://schemas.microsoft.com/office/2006/metadata/properties/metaAttributes" ct:_="" ma:_="" ma:contentTypeName="Document" ma:contentTypeID="0x01010012893627F5361E4D9699E96278B82A45" ma:contentTypeVersion="4" ma:contentTypeDescription="Create a new document." ma:contentTypeScope="" ma:versionID="5fdd500e054380985cb6b3d934a38fe1">
   <xsd:schema xmlns:xsd="http://www.w3.org/2001/XMLSchema" xmlns:xs="http://www.w3.org/2001/XMLSchema" xmlns:p="http://schemas.microsoft.com/office/2006/metadata/properties" xmlns:ns3="08bd94dd-3cf9-4790-8c5f-72558c742906" targetNamespace="http://schemas.microsoft.com/office/2006/metadata/properties" ma:root="true" ma:fieldsID="d438988579daf163ff573064482b60b4" ns3:_="">
     <xsd:import namespace="08bd94dd-3cf9-4790-8c5f-72558c742906"/>
@@ -3570,32 +3435,26 @@
 </ct:contentTypeSchema>
 </file>
 
-<file path=customXml/itemProps1.xml><?xml version="1.0" encoding="utf-8"?>
-<ds:datastoreItem xmlns:ds="http://schemas.openxmlformats.org/officeDocument/2006/customXml" ds:itemID="{E3AA3C31-45DF-4646-9AAB-3179C716ABA7}">
-  <ds:schemaRefs>
-    <ds:schemaRef ds:uri="http://schemas.openxmlformats.org/officeDocument/2006/bibliography"/>
-  </ds:schemaRefs>
-</ds:datastoreItem>
+<file path=customXml/item2.xml><?xml version="1.0" encoding="utf-8"?>
+<?mso-contentType ?>
+<FormTemplates xmlns="http://schemas.microsoft.com/sharepoint/v3/contenttype/forms">
+  <Display>DocumentLibraryForm</Display>
+  <Edit>DocumentLibraryForm</Edit>
+  <New>DocumentLibraryForm</New>
+</FormTemplates>
 </file>
 
-<file path=customXml/itemProps2.xml><?xml version="1.0" encoding="utf-8"?>
-<ds:datastoreItem xmlns:ds="http://schemas.openxmlformats.org/officeDocument/2006/customXml" ds:itemID="{EC3D1652-9065-4CA3-B4E4-6F40A027A64C}">
-  <ds:schemaRefs>
-    <ds:schemaRef ds:uri="http://schemas.microsoft.com/office/2006/metadata/properties"/>
-    <ds:schemaRef ds:uri="http://schemas.microsoft.com/office/infopath/2007/PartnerControls"/>
-  </ds:schemaRefs>
-</ds:datastoreItem>
+<file path=customXml/item3.xml><?xml version="1.0" encoding="utf-8"?>
+<p:properties xmlns:p="http://schemas.microsoft.com/office/2006/metadata/properties" xmlns:xsi="http://www.w3.org/2001/XMLSchema-instance" xmlns:pc="http://schemas.microsoft.com/office/infopath/2007/PartnerControls">
+  <documentManagement/>
+</p:properties>
 </file>
 
-<file path=customXml/itemProps3.xml><?xml version="1.0" encoding="utf-8"?>
-<ds:datastoreItem xmlns:ds="http://schemas.openxmlformats.org/officeDocument/2006/customXml" ds:itemID="{8481A40F-A7FD-49B8-9AE6-E154E579E3A3}">
-  <ds:schemaRefs>
-    <ds:schemaRef ds:uri="http://schemas.microsoft.com/sharepoint/v3/contenttype/forms"/>
-  </ds:schemaRefs>
-</ds:datastoreItem>
+<file path=customXml/item4.xml><?xml version="1.0" encoding="utf-8"?>
+<b:Sources xmlns:b="http://schemas.openxmlformats.org/officeDocument/2006/bibliography" xmlns="http://schemas.openxmlformats.org/officeDocument/2006/bibliography" SelectedStyle="\APASixthEditionOfficeOnline.xsl" StyleName="APA" Version="6"/>
 </file>
 
-<file path=customXml/itemProps4.xml><?xml version="1.0" encoding="utf-8"?>
+<file path=customXml/itemProps1.xml><?xml version="1.0" encoding="utf-8"?>
 <ds:datastoreItem xmlns:ds="http://schemas.openxmlformats.org/officeDocument/2006/customXml" ds:itemID="{B31824D5-72DF-4571-BB9C-2CD217401D62}">
   <ds:schemaRefs>
     <ds:schemaRef ds:uri="http://schemas.microsoft.com/office/2006/metadata/contentType"/>
@@ -3611,4 +3470,29 @@
     <ds:schemaRef ds:uri="http://schemas.microsoft.com/internal/obd"/>
   </ds:schemaRefs>
 </ds:datastoreItem>
+</file>
+
+<file path=customXml/itemProps2.xml><?xml version="1.0" encoding="utf-8"?>
+<ds:datastoreItem xmlns:ds="http://schemas.openxmlformats.org/officeDocument/2006/customXml" ds:itemID="{8481A40F-A7FD-49B8-9AE6-E154E579E3A3}">
+  <ds:schemaRefs>
+    <ds:schemaRef ds:uri="http://schemas.microsoft.com/sharepoint/v3/contenttype/forms"/>
+  </ds:schemaRefs>
+</ds:datastoreItem>
+</file>
+
+<file path=customXml/itemProps3.xml><?xml version="1.0" encoding="utf-8"?>
+<ds:datastoreItem xmlns:ds="http://schemas.openxmlformats.org/officeDocument/2006/customXml" ds:itemID="{EC3D1652-9065-4CA3-B4E4-6F40A027A64C}">
+  <ds:schemaRefs>
+    <ds:schemaRef ds:uri="http://schemas.microsoft.com/office/2006/metadata/properties"/>
+    <ds:schemaRef ds:uri="http://schemas.microsoft.com/office/infopath/2007/PartnerControls"/>
+  </ds:schemaRefs>
+</ds:datastoreItem>
+</file>
+
+<file path=customXml/itemProps4.xml><?xml version="1.0" encoding="utf-8"?>
+<ds:datastoreItem xmlns:ds="http://schemas.openxmlformats.org/officeDocument/2006/customXml" ds:itemID="{E3AA3C31-45DF-4646-9AAB-3179C716ABA7}">
+  <ds:schemaRefs>
+    <ds:schemaRef ds:uri="http://schemas.openxmlformats.org/officeDocument/2006/bibliography"/>
+  </ds:schemaRefs>
+</ds:datastoreItem>
 </file>
</xml_diff>